<commit_message>
added QA Vivich results.docx
</commit_message>
<xml_diff>
--- a/QA Vivich results.docx
+++ b/QA Vivich results.docx
@@ -233,10 +233,32 @@
     </w:p>
     <w:p>
       <w:pPr>
-        <w:rPr>
-          <w:lang w:val="en-US"/>
-        </w:rPr>
-      </w:pPr>
+        <w:tabs>
+          <w:tab w:val="left" w:pos="6590"/>
+        </w:tabs>
+        <w:rPr>
+          <w:lang w:val="en-US"/>
+        </w:rPr>
+      </w:pPr>
+      <w:r>
+        <w:rPr>
+          <w:lang w:val="en-US"/>
+        </w:rPr>
+        <w:tab/>
+        <w:t>Good job</w:t>
+      </w:r>
+    </w:p>
+    <w:p>
+      <w:pPr>
+        <w:tabs>
+          <w:tab w:val="left" w:pos="6590"/>
+        </w:tabs>
+        <w:rPr>
+          <w:lang w:val="en-US"/>
+        </w:rPr>
+      </w:pPr>
+      <w:bookmarkStart w:id="0" w:name="_GoBack"/>
+      <w:bookmarkEnd w:id="0"/>
     </w:p>
     <w:p>
       <w:pPr>
@@ -298,7 +320,6 @@
           <w:lang w:val="en-US"/>
         </w:rPr>
       </w:pPr>
-      <w:bookmarkStart w:id="0" w:name="_GoBack"/>
       <w:r>
         <w:rPr>
           <w:noProof/>
@@ -341,7 +362,6 @@
           </wp:inline>
         </w:drawing>
       </w:r>
-      <w:bookmarkEnd w:id="0"/>
     </w:p>
     <w:sectPr>
       <w:pgSz w:w="12240" w:h="15840"/>

</xml_diff>